<commit_message>
Wersja w C++20, poprawki dokumentacji
</commit_message>
<xml_diff>
--- a/INF.04-informator/dokumentacja/egzamin.docx
+++ b/INF.04-informator/dokumentacja/egzamin.docx
@@ -59,63 +59,75 @@
         </w:rPr>
         <w:t>)</w:t>
       </w:r>
-    </w:p>
-    <w:p>
-      <w:pPr>
+      <w:r>
         <w:rPr>
           <w:lang w:val="en-GB"/>
         </w:rPr>
-      </w:pPr>
+        <w:t>; Visual Studio 2022 Community</w:t>
+      </w:r>
+    </w:p>
+    <w:p>
+      <w:r>
+        <w:t xml:space="preserve">Języki programowania: </w:t>
+      </w:r>
+    </w:p>
+    <w:p>
+      <w:pPr>
+        <w:pStyle w:val="Akapitzlist"/>
+        <w:numPr>
+          <w:ilvl w:val="0"/>
+          <w:numId w:val="1"/>
+        </w:numPr>
+      </w:pPr>
+      <w:r>
+        <w:t>Java</w:t>
+      </w:r>
+      <w:r>
+        <w:t xml:space="preserve"> (aplikacja mobilna)</w:t>
+      </w:r>
+      <w:r>
+        <w:t xml:space="preserve">, </w:t>
+      </w:r>
+    </w:p>
+    <w:p>
+      <w:pPr>
+        <w:pStyle w:val="Akapitzlist"/>
+        <w:numPr>
+          <w:ilvl w:val="0"/>
+          <w:numId w:val="1"/>
+        </w:numPr>
+      </w:pPr>
+      <w:r>
+        <w:t>Python</w:t>
+      </w:r>
+      <w:r>
+        <w:t>, C#, C++20</w:t>
+      </w:r>
+      <w:r>
+        <w:t xml:space="preserve"> (aplikacja desktopowa).</w:t>
+      </w:r>
+    </w:p>
+    <w:p>
+      <w:r>
+        <w:t xml:space="preserve">Emulowane urządzenie: </w:t>
+      </w:r>
       <w:proofErr w:type="spellStart"/>
       <w:r>
-        <w:rPr>
-          <w:lang w:val="en-GB"/>
-        </w:rPr>
-        <w:t>Języki</w:t>
+        <w:t>Nexus</w:t>
       </w:r>
       <w:proofErr w:type="spellEnd"/>
       <w:r>
-        <w:rPr>
-          <w:lang w:val="en-GB"/>
-        </w:rPr>
-        <w:t xml:space="preserve"> </w:t>
+        <w:t xml:space="preserve"> 5 API 31 (Android </w:t>
       </w:r>
       <w:proofErr w:type="spellStart"/>
       <w:r>
-        <w:rPr>
-          <w:lang w:val="en-GB"/>
-        </w:rPr>
-        <w:t>programowania</w:t>
+        <w:t>O</w:t>
+      </w:r>
+      <w:r>
+        <w:t>reo</w:t>
       </w:r>
       <w:proofErr w:type="spellEnd"/>
       <w:r>
-        <w:rPr>
-          <w:lang w:val="en-GB"/>
-        </w:rPr>
-        <w:t>: Java, Python</w:t>
-      </w:r>
-    </w:p>
-    <w:p>
-      <w:r>
-        <w:t xml:space="preserve">Emulowane urządzenie: </w:t>
-      </w:r>
-      <w:proofErr w:type="spellStart"/>
-      <w:r>
-        <w:t>Nexus</w:t>
-      </w:r>
-      <w:proofErr w:type="spellEnd"/>
-      <w:r>
-        <w:t xml:space="preserve"> 5 API 31 (Android </w:t>
-      </w:r>
-      <w:proofErr w:type="spellStart"/>
-      <w:r>
-        <w:t>O</w:t>
-      </w:r>
-      <w:r>
-        <w:t>reo</w:t>
-      </w:r>
-      <w:proofErr w:type="spellEnd"/>
-      <w:r>
         <w:t>)</w:t>
       </w:r>
     </w:p>
@@ -125,6 +137,14 @@
       </w:pPr>
       <w:r>
         <w:t>Aplikacja konsolowa</w:t>
+      </w:r>
+    </w:p>
+    <w:p>
+      <w:pPr>
+        <w:pStyle w:val="Nagwek2"/>
+      </w:pPr>
+      <w:r>
+        <w:t>Wersja w Pythonie</w:t>
       </w:r>
     </w:p>
     <w:p>
@@ -148,87 +168,6 @@
                 <pic:pic xmlns:pic="http://schemas.openxmlformats.org/drawingml/2006/picture">
                   <pic:nvPicPr>
                     <pic:cNvPr id="6" name="konsola.png"/>
-                    <pic:cNvPicPr/>
-                  </pic:nvPicPr>
-                  <pic:blipFill>
-                    <a:blip r:embed="rId6" cstate="print">
-                      <a:extLst>
-                        <a:ext uri="{28A0092B-C50C-407E-A947-70E740481C1C}">
-                          <a14:useLocalDpi xmlns:a14="http://schemas.microsoft.com/office/drawing/2010/main" val="0"/>
-                        </a:ext>
-                      </a:extLst>
-                    </a:blip>
-                    <a:stretch>
-                      <a:fillRect/>
-                    </a:stretch>
-                  </pic:blipFill>
-                  <pic:spPr>
-                    <a:xfrm>
-                      <a:off x="0" y="0"/>
-                      <a:ext cx="5760720" cy="3240405"/>
-                    </a:xfrm>
-                    <a:prstGeom prst="rect">
-                      <a:avLst/>
-                    </a:prstGeom>
-                  </pic:spPr>
-                </pic:pic>
-              </a:graphicData>
-            </a:graphic>
-          </wp:inline>
-        </w:drawing>
-      </w:r>
-    </w:p>
-    <w:p>
-      <w:pPr>
-        <w:pStyle w:val="Legenda"/>
-      </w:pPr>
-      <w:r>
-        <w:t xml:space="preserve">Rysunek </w:t>
-      </w:r>
-      <w:fldSimple w:instr=" SEQ Rysunek \* ARABIC ">
-        <w:r>
-          <w:rPr>
-            <w:noProof/>
-          </w:rPr>
-          <w:t>1</w:t>
-        </w:r>
-      </w:fldSimple>
-      <w:r>
-        <w:t>. Uruchomiono program, wprowadzono tekst do zaszyfrowania "PROGRAM" i uzyskano szyfrogram "OYPAYGM".</w:t>
-      </w:r>
-      <w:bookmarkStart w:id="0" w:name="_GoBack"/>
-      <w:bookmarkEnd w:id="0"/>
-    </w:p>
-    <w:p>
-      <w:pPr>
-        <w:pStyle w:val="Nagwek1"/>
-      </w:pPr>
-      <w:r>
-        <w:lastRenderedPageBreak/>
-        <w:t>Aplikacja mobilna</w:t>
-      </w:r>
-    </w:p>
-    <w:p>
-      <w:pPr>
-        <w:keepNext/>
-      </w:pPr>
-      <w:r>
-        <w:rPr>
-          <w:noProof/>
-        </w:rPr>
-        <w:drawing>
-          <wp:inline distT="0" distB="0" distL="0" distR="0" wp14:anchorId="47B64580" wp14:editId="095F83E5">
-            <wp:extent cx="5760720" cy="3240405"/>
-            <wp:effectExtent l="0" t="0" r="0" b="0"/>
-            <wp:docPr id="1" name="Obraz 1"/>
-            <wp:cNvGraphicFramePr>
-              <a:graphicFrameLocks xmlns:a="http://schemas.openxmlformats.org/drawingml/2006/main" noChangeAspect="1"/>
-            </wp:cNvGraphicFramePr>
-            <a:graphic xmlns:a="http://schemas.openxmlformats.org/drawingml/2006/main">
-              <a:graphicData uri="http://schemas.openxmlformats.org/drawingml/2006/picture">
-                <pic:pic xmlns:pic="http://schemas.openxmlformats.org/drawingml/2006/picture">
-                  <pic:nvPicPr>
-                    <pic:cNvPr id="1" name="mobilna1.png"/>
                     <pic:cNvPicPr/>
                   </pic:nvPicPr>
                   <pic:blipFill>
@@ -271,11 +210,20 @@
           <w:rPr>
             <w:noProof/>
           </w:rPr>
-          <w:t>2</w:t>
+          <w:t>1</w:t>
         </w:r>
       </w:fldSimple>
       <w:r>
-        <w:t>. Stan początkowy aplikacji - bezpośrednio po uruchomieniu.</w:t>
+        <w:t>. Uruchomiono program, wprowadzono tekst do zaszyfrowania "PROGRAM" i uzyskano szyfrogram "OYPAYGM".</w:t>
+      </w:r>
+    </w:p>
+    <w:p>
+      <w:pPr>
+        <w:pStyle w:val="Nagwek2"/>
+      </w:pPr>
+      <w:r>
+        <w:lastRenderedPageBreak/>
+        <w:t>Wersja w C#</w:t>
       </w:r>
     </w:p>
     <w:p>
@@ -287,10 +235,10 @@
           <w:noProof/>
         </w:rPr>
         <w:drawing>
-          <wp:inline distT="0" distB="0" distL="0" distR="0" wp14:anchorId="0C794DB9" wp14:editId="305398D2">
+          <wp:inline distT="0" distB="0" distL="0" distR="0" wp14:anchorId="0D1BC7A6" wp14:editId="00D15571">
             <wp:extent cx="5760720" cy="3240405"/>
             <wp:effectExtent l="0" t="0" r="0" b="0"/>
-            <wp:docPr id="2" name="Obraz 2"/>
+            <wp:docPr id="7" name="Obraz 7"/>
             <wp:cNvGraphicFramePr>
               <a:graphicFrameLocks xmlns:a="http://schemas.openxmlformats.org/drawingml/2006/main" noChangeAspect="1"/>
             </wp:cNvGraphicFramePr>
@@ -298,7 +246,7 @@
               <a:graphicData uri="http://schemas.openxmlformats.org/drawingml/2006/picture">
                 <pic:pic xmlns:pic="http://schemas.openxmlformats.org/drawingml/2006/picture">
                   <pic:nvPicPr>
-                    <pic:cNvPr id="2" name="mobilna2.png"/>
+                    <pic:cNvPr id="7" name="konsola (C#).png"/>
                     <pic:cNvPicPr/>
                   </pic:nvPicPr>
                   <pic:blipFill>
@@ -341,11 +289,78 @@
           <w:rPr>
             <w:noProof/>
           </w:rPr>
-          <w:t>3</w:t>
+          <w:t>2</w:t>
         </w:r>
       </w:fldSimple>
       <w:r>
-        <w:t>. Jeden raz kliknięto przycisk NEXT.</w:t>
+        <w:t>.</w:t>
+      </w:r>
+      <w:r>
+        <w:t xml:space="preserve"> Uruchomiono program, wprowadzono tekst do zaszyfrowania "To jest przykład wykonania programu </w:t>
+      </w:r>
+      <w:proofErr w:type="spellStart"/>
+      <w:r>
+        <w:t>gaDErYpoLUKi</w:t>
+      </w:r>
+      <w:proofErr w:type="spellEnd"/>
+      <w:r>
+        <w:t>." i uzyskano szyfrogram "</w:t>
+      </w:r>
+      <w:proofErr w:type="spellStart"/>
+      <w:r>
+        <w:t>tp</w:t>
+      </w:r>
+      <w:proofErr w:type="spellEnd"/>
+      <w:r>
+        <w:t xml:space="preserve"> </w:t>
+      </w:r>
+      <w:proofErr w:type="spellStart"/>
+      <w:r>
+        <w:t>jdst</w:t>
+      </w:r>
+      <w:proofErr w:type="spellEnd"/>
+      <w:r>
+        <w:t xml:space="preserve"> </w:t>
+      </w:r>
+      <w:proofErr w:type="spellStart"/>
+      <w:r>
+        <w:t>oyzriłge</w:t>
+      </w:r>
+      <w:proofErr w:type="spellEnd"/>
+      <w:r>
+        <w:t xml:space="preserve"> </w:t>
+      </w:r>
+      <w:proofErr w:type="spellStart"/>
+      <w:r>
+        <w:t>wripngnkg</w:t>
+      </w:r>
+      <w:proofErr w:type="spellEnd"/>
+      <w:r>
+        <w:t xml:space="preserve"> </w:t>
+      </w:r>
+      <w:proofErr w:type="spellStart"/>
+      <w:r>
+        <w:t>oypaygml</w:t>
+      </w:r>
+      <w:proofErr w:type="spellEnd"/>
+      <w:r>
+        <w:t xml:space="preserve"> </w:t>
+      </w:r>
+      <w:proofErr w:type="spellStart"/>
+      <w:r>
+        <w:t>agEDyRopULIk</w:t>
+      </w:r>
+      <w:proofErr w:type="spellEnd"/>
+      <w:r>
+        <w:t>.".</w:t>
+      </w:r>
+    </w:p>
+    <w:p>
+      <w:pPr>
+        <w:pStyle w:val="Nagwek2"/>
+      </w:pPr>
+      <w:r>
+        <w:t>Wersja w C++</w:t>
       </w:r>
     </w:p>
     <w:p>
@@ -356,12 +371,11 @@
         <w:rPr>
           <w:noProof/>
         </w:rPr>
-        <w:lastRenderedPageBreak/>
         <w:drawing>
-          <wp:inline distT="0" distB="0" distL="0" distR="0" wp14:anchorId="0B3CD3E6" wp14:editId="121A85B6">
+          <wp:inline distT="0" distB="0" distL="0" distR="0" wp14:anchorId="73265764" wp14:editId="0F664A9C">
             <wp:extent cx="5760720" cy="3240405"/>
             <wp:effectExtent l="0" t="0" r="0" b="0"/>
-            <wp:docPr id="3" name="Obraz 3"/>
+            <wp:docPr id="8" name="Obraz 8"/>
             <wp:cNvGraphicFramePr>
               <a:graphicFrameLocks xmlns:a="http://schemas.openxmlformats.org/drawingml/2006/main" noChangeAspect="1"/>
             </wp:cNvGraphicFramePr>
@@ -369,7 +383,7 @@
               <a:graphicData uri="http://schemas.openxmlformats.org/drawingml/2006/picture">
                 <pic:pic xmlns:pic="http://schemas.openxmlformats.org/drawingml/2006/picture">
                   <pic:nvPicPr>
-                    <pic:cNvPr id="3" name="mobilna3.png"/>
+                    <pic:cNvPr id="8" name="konsola (C++20).png"/>
                     <pic:cNvPicPr/>
                   </pic:nvPicPr>
                   <pic:blipFill>
@@ -412,11 +426,78 @@
           <w:rPr>
             <w:noProof/>
           </w:rPr>
-          <w:t>4</w:t>
+          <w:t>3</w:t>
         </w:r>
       </w:fldSimple>
       <w:r>
-        <w:t>. Dotknięto pola wprowadzania numeru obrazka, usunięto liczbę 2 i wpisano liczbę 4. Zmiana liczby spowodowała zmianę wyświetlanego obrazka.</w:t>
+        <w:t xml:space="preserve">. Uruchomiono program, wprowadzono tekst do zaszyfrowania "Oto przykład programu w C++20 używającego szyfru </w:t>
+      </w:r>
+      <w:proofErr w:type="spellStart"/>
+      <w:r>
+        <w:t>GADERYpoluki</w:t>
+      </w:r>
+      <w:proofErr w:type="spellEnd"/>
+      <w:r>
+        <w:t>" i uzyskano szyfrogram "</w:t>
+      </w:r>
+      <w:proofErr w:type="spellStart"/>
+      <w:r>
+        <w:t>Ptp</w:t>
+      </w:r>
+      <w:proofErr w:type="spellEnd"/>
+      <w:r>
+        <w:t xml:space="preserve"> </w:t>
+      </w:r>
+      <w:proofErr w:type="spellStart"/>
+      <w:r>
+        <w:t>oyzriłge</w:t>
+      </w:r>
+      <w:proofErr w:type="spellEnd"/>
+      <w:r>
+        <w:t xml:space="preserve"> </w:t>
+      </w:r>
+      <w:proofErr w:type="spellStart"/>
+      <w:r>
+        <w:t>oypaygml</w:t>
+      </w:r>
+      <w:proofErr w:type="spellEnd"/>
+      <w:r>
+        <w:t xml:space="preserve"> w C++20 </w:t>
+      </w:r>
+      <w:proofErr w:type="spellStart"/>
+      <w:r>
+        <w:t>lżrwgjącdap</w:t>
+      </w:r>
+      <w:proofErr w:type="spellEnd"/>
+      <w:r>
+        <w:t xml:space="preserve"> </w:t>
+      </w:r>
+      <w:proofErr w:type="spellStart"/>
+      <w:r>
+        <w:t>szrfyl</w:t>
+      </w:r>
+      <w:proofErr w:type="spellEnd"/>
+      <w:r>
+        <w:t xml:space="preserve"> </w:t>
+      </w:r>
+      <w:proofErr w:type="spellStart"/>
+      <w:r>
+        <w:t>AGEDYRopulik</w:t>
+      </w:r>
+      <w:proofErr w:type="spellEnd"/>
+      <w:r>
+        <w:t>.".</w:t>
+      </w:r>
+      <w:bookmarkStart w:id="0" w:name="_GoBack"/>
+      <w:bookmarkEnd w:id="0"/>
+    </w:p>
+    <w:p>
+      <w:pPr>
+        <w:pStyle w:val="Nagwek1"/>
+      </w:pPr>
+      <w:r>
+        <w:lastRenderedPageBreak/>
+        <w:t>Aplikacja mobilna</w:t>
       </w:r>
     </w:p>
     <w:p>
@@ -428,10 +509,10 @@
           <w:noProof/>
         </w:rPr>
         <w:drawing>
-          <wp:inline distT="0" distB="0" distL="0" distR="0" wp14:anchorId="5807E427" wp14:editId="1E884D4B">
+          <wp:inline distT="0" distB="0" distL="0" distR="0" wp14:anchorId="47B64580" wp14:editId="095F83E5">
             <wp:extent cx="5760720" cy="3240405"/>
             <wp:effectExtent l="0" t="0" r="0" b="0"/>
-            <wp:docPr id="4" name="Obraz 4"/>
+            <wp:docPr id="1" name="Obraz 1"/>
             <wp:cNvGraphicFramePr>
               <a:graphicFrameLocks xmlns:a="http://schemas.openxmlformats.org/drawingml/2006/main" noChangeAspect="1"/>
             </wp:cNvGraphicFramePr>
@@ -439,7 +520,7 @@
               <a:graphicData uri="http://schemas.openxmlformats.org/drawingml/2006/picture">
                 <pic:pic xmlns:pic="http://schemas.openxmlformats.org/drawingml/2006/picture">
                   <pic:nvPicPr>
-                    <pic:cNvPr id="4" name="mobilna4.png"/>
+                    <pic:cNvPr id="1" name="mobilna1.png"/>
                     <pic:cNvPicPr/>
                   </pic:nvPicPr>
                   <pic:blipFill>
@@ -482,11 +563,11 @@
           <w:rPr>
             <w:noProof/>
           </w:rPr>
-          <w:t>5</w:t>
+          <w:t>4</w:t>
         </w:r>
       </w:fldSimple>
       <w:r>
-        <w:t>. W pole "Który obrazek wyświetlić?" wprowadzono niepoprawną wartość - 6. Błędna wartość nie spowodowała błędu aplikacji.</w:t>
+        <w:t>. Stan początkowy aplikacji - bezpośrednio po uruchomieniu.</w:t>
       </w:r>
     </w:p>
     <w:p>
@@ -497,12 +578,11 @@
         <w:rPr>
           <w:noProof/>
         </w:rPr>
-        <w:lastRenderedPageBreak/>
         <w:drawing>
-          <wp:inline distT="0" distB="0" distL="0" distR="0" wp14:anchorId="7CE08C65" wp14:editId="6E09F63B">
+          <wp:inline distT="0" distB="0" distL="0" distR="0" wp14:anchorId="0C794DB9" wp14:editId="305398D2">
             <wp:extent cx="5760720" cy="3240405"/>
             <wp:effectExtent l="0" t="0" r="0" b="0"/>
-            <wp:docPr id="5" name="Obraz 5"/>
+            <wp:docPr id="2" name="Obraz 2"/>
             <wp:cNvGraphicFramePr>
               <a:graphicFrameLocks xmlns:a="http://schemas.openxmlformats.org/drawingml/2006/main" noChangeAspect="1"/>
             </wp:cNvGraphicFramePr>
@@ -510,7 +590,7 @@
               <a:graphicData uri="http://schemas.openxmlformats.org/drawingml/2006/picture">
                 <pic:pic xmlns:pic="http://schemas.openxmlformats.org/drawingml/2006/picture">
                   <pic:nvPicPr>
-                    <pic:cNvPr id="5" name="mobilna5.png"/>
+                    <pic:cNvPr id="2" name="mobilna2.png"/>
                     <pic:cNvPicPr/>
                   </pic:nvPicPr>
                   <pic:blipFill>
@@ -553,7 +633,219 @@
           <w:rPr>
             <w:noProof/>
           </w:rPr>
+          <w:t>5</w:t>
+        </w:r>
+      </w:fldSimple>
+      <w:r>
+        <w:t>. Jeden raz kliknięto przycisk NEXT.</w:t>
+      </w:r>
+    </w:p>
+    <w:p>
+      <w:pPr>
+        <w:keepNext/>
+      </w:pPr>
+      <w:r>
+        <w:rPr>
+          <w:noProof/>
+        </w:rPr>
+        <w:lastRenderedPageBreak/>
+        <w:drawing>
+          <wp:inline distT="0" distB="0" distL="0" distR="0" wp14:anchorId="0B3CD3E6" wp14:editId="121A85B6">
+            <wp:extent cx="5760720" cy="3240405"/>
+            <wp:effectExtent l="0" t="0" r="0" b="0"/>
+            <wp:docPr id="3" name="Obraz 3"/>
+            <wp:cNvGraphicFramePr>
+              <a:graphicFrameLocks xmlns:a="http://schemas.openxmlformats.org/drawingml/2006/main" noChangeAspect="1"/>
+            </wp:cNvGraphicFramePr>
+            <a:graphic xmlns:a="http://schemas.openxmlformats.org/drawingml/2006/main">
+              <a:graphicData uri="http://schemas.openxmlformats.org/drawingml/2006/picture">
+                <pic:pic xmlns:pic="http://schemas.openxmlformats.org/drawingml/2006/picture">
+                  <pic:nvPicPr>
+                    <pic:cNvPr id="3" name="mobilna3.png"/>
+                    <pic:cNvPicPr/>
+                  </pic:nvPicPr>
+                  <pic:blipFill>
+                    <a:blip r:embed="rId12" cstate="print">
+                      <a:extLst>
+                        <a:ext uri="{28A0092B-C50C-407E-A947-70E740481C1C}">
+                          <a14:useLocalDpi xmlns:a14="http://schemas.microsoft.com/office/drawing/2010/main" val="0"/>
+                        </a:ext>
+                      </a:extLst>
+                    </a:blip>
+                    <a:stretch>
+                      <a:fillRect/>
+                    </a:stretch>
+                  </pic:blipFill>
+                  <pic:spPr>
+                    <a:xfrm>
+                      <a:off x="0" y="0"/>
+                      <a:ext cx="5760720" cy="3240405"/>
+                    </a:xfrm>
+                    <a:prstGeom prst="rect">
+                      <a:avLst/>
+                    </a:prstGeom>
+                  </pic:spPr>
+                </pic:pic>
+              </a:graphicData>
+            </a:graphic>
+          </wp:inline>
+        </w:drawing>
+      </w:r>
+    </w:p>
+    <w:p>
+      <w:pPr>
+        <w:pStyle w:val="Legenda"/>
+      </w:pPr>
+      <w:r>
+        <w:t xml:space="preserve">Rysunek </w:t>
+      </w:r>
+      <w:fldSimple w:instr=" SEQ Rysunek \* ARABIC ">
+        <w:r>
+          <w:rPr>
+            <w:noProof/>
+          </w:rPr>
           <w:t>6</w:t>
+        </w:r>
+      </w:fldSimple>
+      <w:r>
+        <w:t>. Dotknięto pola wprowadzania numeru obrazka, usunięto liczbę 2 i wpisano liczbę 4. Zmiana liczby spowodowała zmianę wyświetlanego obrazka.</w:t>
+      </w:r>
+    </w:p>
+    <w:p>
+      <w:pPr>
+        <w:keepNext/>
+      </w:pPr>
+      <w:r>
+        <w:rPr>
+          <w:noProof/>
+        </w:rPr>
+        <w:drawing>
+          <wp:inline distT="0" distB="0" distL="0" distR="0" wp14:anchorId="5807E427" wp14:editId="1E884D4B">
+            <wp:extent cx="5760720" cy="3240405"/>
+            <wp:effectExtent l="0" t="0" r="0" b="0"/>
+            <wp:docPr id="4" name="Obraz 4"/>
+            <wp:cNvGraphicFramePr>
+              <a:graphicFrameLocks xmlns:a="http://schemas.openxmlformats.org/drawingml/2006/main" noChangeAspect="1"/>
+            </wp:cNvGraphicFramePr>
+            <a:graphic xmlns:a="http://schemas.openxmlformats.org/drawingml/2006/main">
+              <a:graphicData uri="http://schemas.openxmlformats.org/drawingml/2006/picture">
+                <pic:pic xmlns:pic="http://schemas.openxmlformats.org/drawingml/2006/picture">
+                  <pic:nvPicPr>
+                    <pic:cNvPr id="4" name="mobilna4.png"/>
+                    <pic:cNvPicPr/>
+                  </pic:nvPicPr>
+                  <pic:blipFill>
+                    <a:blip r:embed="rId13" cstate="print">
+                      <a:extLst>
+                        <a:ext uri="{28A0092B-C50C-407E-A947-70E740481C1C}">
+                          <a14:useLocalDpi xmlns:a14="http://schemas.microsoft.com/office/drawing/2010/main" val="0"/>
+                        </a:ext>
+                      </a:extLst>
+                    </a:blip>
+                    <a:stretch>
+                      <a:fillRect/>
+                    </a:stretch>
+                  </pic:blipFill>
+                  <pic:spPr>
+                    <a:xfrm>
+                      <a:off x="0" y="0"/>
+                      <a:ext cx="5760720" cy="3240405"/>
+                    </a:xfrm>
+                    <a:prstGeom prst="rect">
+                      <a:avLst/>
+                    </a:prstGeom>
+                  </pic:spPr>
+                </pic:pic>
+              </a:graphicData>
+            </a:graphic>
+          </wp:inline>
+        </w:drawing>
+      </w:r>
+    </w:p>
+    <w:p>
+      <w:pPr>
+        <w:pStyle w:val="Legenda"/>
+      </w:pPr>
+      <w:r>
+        <w:t xml:space="preserve">Rysunek </w:t>
+      </w:r>
+      <w:fldSimple w:instr=" SEQ Rysunek \* ARABIC ">
+        <w:r>
+          <w:rPr>
+            <w:noProof/>
+          </w:rPr>
+          <w:t>7</w:t>
+        </w:r>
+      </w:fldSimple>
+      <w:r>
+        <w:t>. W pole "Który obrazek wyświetlić?" wprowadzono niepoprawną wartość - 6. Błędna wartość nie spowodowała błędu aplikacji.</w:t>
+      </w:r>
+    </w:p>
+    <w:p>
+      <w:pPr>
+        <w:keepNext/>
+      </w:pPr>
+      <w:r>
+        <w:rPr>
+          <w:noProof/>
+        </w:rPr>
+        <w:lastRenderedPageBreak/>
+        <w:drawing>
+          <wp:inline distT="0" distB="0" distL="0" distR="0" wp14:anchorId="7CE08C65" wp14:editId="6E09F63B">
+            <wp:extent cx="5760720" cy="3240405"/>
+            <wp:effectExtent l="0" t="0" r="0" b="0"/>
+            <wp:docPr id="5" name="Obraz 5"/>
+            <wp:cNvGraphicFramePr>
+              <a:graphicFrameLocks xmlns:a="http://schemas.openxmlformats.org/drawingml/2006/main" noChangeAspect="1"/>
+            </wp:cNvGraphicFramePr>
+            <a:graphic xmlns:a="http://schemas.openxmlformats.org/drawingml/2006/main">
+              <a:graphicData uri="http://schemas.openxmlformats.org/drawingml/2006/picture">
+                <pic:pic xmlns:pic="http://schemas.openxmlformats.org/drawingml/2006/picture">
+                  <pic:nvPicPr>
+                    <pic:cNvPr id="5" name="mobilna5.png"/>
+                    <pic:cNvPicPr/>
+                  </pic:nvPicPr>
+                  <pic:blipFill>
+                    <a:blip r:embed="rId14" cstate="print">
+                      <a:extLst>
+                        <a:ext uri="{28A0092B-C50C-407E-A947-70E740481C1C}">
+                          <a14:useLocalDpi xmlns:a14="http://schemas.microsoft.com/office/drawing/2010/main" val="0"/>
+                        </a:ext>
+                      </a:extLst>
+                    </a:blip>
+                    <a:stretch>
+                      <a:fillRect/>
+                    </a:stretch>
+                  </pic:blipFill>
+                  <pic:spPr>
+                    <a:xfrm>
+                      <a:off x="0" y="0"/>
+                      <a:ext cx="5760720" cy="3240405"/>
+                    </a:xfrm>
+                    <a:prstGeom prst="rect">
+                      <a:avLst/>
+                    </a:prstGeom>
+                  </pic:spPr>
+                </pic:pic>
+              </a:graphicData>
+            </a:graphic>
+          </wp:inline>
+        </w:drawing>
+      </w:r>
+    </w:p>
+    <w:p>
+      <w:pPr>
+        <w:pStyle w:val="Legenda"/>
+      </w:pPr>
+      <w:r>
+        <w:t xml:space="preserve">Rysunek </w:t>
+      </w:r>
+      <w:fldSimple w:instr=" SEQ Rysunek \* ARABIC ">
+        <w:r>
+          <w:rPr>
+            <w:noProof/>
+          </w:rPr>
+          <w:t>8</w:t>
         </w:r>
       </w:fldSimple>
       <w:r>
@@ -619,6 +911,127 @@
     </w:p>
   </w:footnote>
 </w:footnotes>
+</file>
+
+<file path=word/numbering.xml><?xml version="1.0" encoding="utf-8"?>
+<w:numbering xmlns:wpc="http://schemas.microsoft.com/office/word/2010/wordprocessingCanvas" xmlns:cx="http://schemas.microsoft.com/office/drawing/2014/chartex" xmlns:cx1="http://schemas.microsoft.com/office/drawing/2015/9/8/chartex" xmlns:cx2="http://schemas.microsoft.com/office/drawing/2015/10/21/chartex" xmlns:cx3="http://schemas.microsoft.com/office/drawing/2016/5/9/chartex" xmlns:cx4="http://schemas.microsoft.com/office/drawing/2016/5/10/chartex" xmlns:cx5="http://schemas.microsoft.com/office/drawing/2016/5/11/chartex" xmlns:cx6="http://schemas.microsoft.com/office/drawing/2016/5/12/chartex" xmlns:cx7="http://schemas.microsoft.com/office/drawing/2016/5/13/chartex" xmlns:cx8="http://schemas.microsoft.com/office/drawing/2016/5/14/chartex" xmlns:mc="http://schemas.openxmlformats.org/markup-compatibility/2006" xmlns:aink="http://schemas.microsoft.com/office/drawing/2016/ink" xmlns:am3d="http://schemas.microsoft.com/office/drawing/2017/model3d" xmlns:o="urn:schemas-microsoft-com:office:office" xmlns:r="http://schemas.openxmlformats.org/officeDocument/2006/relationships" xmlns:m="http://schemas.openxmlformats.org/officeDocument/2006/math" xmlns:v="urn:schemas-microsoft-com:vml" xmlns:wp14="http://schemas.microsoft.com/office/word/2010/wordprocessingDrawing" xmlns:wp="http://schemas.openxmlformats.org/drawingml/2006/wordprocessingDrawing" xmlns:w10="urn:schemas-microsoft-com:office:word" xmlns:w="http://schemas.openxmlformats.org/wordprocessingml/2006/main" xmlns:w14="http://schemas.microsoft.com/office/word/2010/wordml" xmlns:w15="http://schemas.microsoft.com/office/word/2012/wordml" xmlns:w16cid="http://schemas.microsoft.com/office/word/2016/wordml/cid" xmlns:w16se="http://schemas.microsoft.com/office/word/2015/wordml/symex" xmlns:wpg="http://schemas.microsoft.com/office/word/2010/wordprocessingGroup" xmlns:wpi="http://schemas.microsoft.com/office/word/2010/wordprocessingInk" xmlns:wne="http://schemas.microsoft.com/office/word/2006/wordml" xmlns:wps="http://schemas.microsoft.com/office/word/2010/wordprocessingShape" mc:Ignorable="w14 w15 w16se w16cid wp14">
+  <w:abstractNum w:abstractNumId="0" w15:restartNumberingAfterBreak="0">
+    <w:nsid w:val="171B2C59"/>
+    <w:multiLevelType w:val="hybridMultilevel"/>
+    <w:tmpl w:val="317CB5C2"/>
+    <w:lvl w:ilvl="0" w:tplc="04150001">
+      <w:start w:val="1"/>
+      <w:numFmt w:val="bullet"/>
+      <w:lvlText w:val=""/>
+      <w:lvlJc w:val="left"/>
+      <w:pPr>
+        <w:ind w:left="720" w:hanging="360"/>
+      </w:pPr>
+      <w:rPr>
+        <w:rFonts w:ascii="Symbol" w:hAnsi="Symbol" w:hint="default"/>
+      </w:rPr>
+    </w:lvl>
+    <w:lvl w:ilvl="1" w:tplc="04150003" w:tentative="1">
+      <w:start w:val="1"/>
+      <w:numFmt w:val="bullet"/>
+      <w:lvlText w:val="o"/>
+      <w:lvlJc w:val="left"/>
+      <w:pPr>
+        <w:ind w:left="1440" w:hanging="360"/>
+      </w:pPr>
+      <w:rPr>
+        <w:rFonts w:ascii="Courier New" w:hAnsi="Courier New" w:cs="Courier New" w:hint="default"/>
+      </w:rPr>
+    </w:lvl>
+    <w:lvl w:ilvl="2" w:tplc="04150005" w:tentative="1">
+      <w:start w:val="1"/>
+      <w:numFmt w:val="bullet"/>
+      <w:lvlText w:val=""/>
+      <w:lvlJc w:val="left"/>
+      <w:pPr>
+        <w:ind w:left="2160" w:hanging="360"/>
+      </w:pPr>
+      <w:rPr>
+        <w:rFonts w:ascii="Wingdings" w:hAnsi="Wingdings" w:hint="default"/>
+      </w:rPr>
+    </w:lvl>
+    <w:lvl w:ilvl="3" w:tplc="04150001" w:tentative="1">
+      <w:start w:val="1"/>
+      <w:numFmt w:val="bullet"/>
+      <w:lvlText w:val=""/>
+      <w:lvlJc w:val="left"/>
+      <w:pPr>
+        <w:ind w:left="2880" w:hanging="360"/>
+      </w:pPr>
+      <w:rPr>
+        <w:rFonts w:ascii="Symbol" w:hAnsi="Symbol" w:hint="default"/>
+      </w:rPr>
+    </w:lvl>
+    <w:lvl w:ilvl="4" w:tplc="04150003" w:tentative="1">
+      <w:start w:val="1"/>
+      <w:numFmt w:val="bullet"/>
+      <w:lvlText w:val="o"/>
+      <w:lvlJc w:val="left"/>
+      <w:pPr>
+        <w:ind w:left="3600" w:hanging="360"/>
+      </w:pPr>
+      <w:rPr>
+        <w:rFonts w:ascii="Courier New" w:hAnsi="Courier New" w:cs="Courier New" w:hint="default"/>
+      </w:rPr>
+    </w:lvl>
+    <w:lvl w:ilvl="5" w:tplc="04150005" w:tentative="1">
+      <w:start w:val="1"/>
+      <w:numFmt w:val="bullet"/>
+      <w:lvlText w:val=""/>
+      <w:lvlJc w:val="left"/>
+      <w:pPr>
+        <w:ind w:left="4320" w:hanging="360"/>
+      </w:pPr>
+      <w:rPr>
+        <w:rFonts w:ascii="Wingdings" w:hAnsi="Wingdings" w:hint="default"/>
+      </w:rPr>
+    </w:lvl>
+    <w:lvl w:ilvl="6" w:tplc="04150001" w:tentative="1">
+      <w:start w:val="1"/>
+      <w:numFmt w:val="bullet"/>
+      <w:lvlText w:val=""/>
+      <w:lvlJc w:val="left"/>
+      <w:pPr>
+        <w:ind w:left="5040" w:hanging="360"/>
+      </w:pPr>
+      <w:rPr>
+        <w:rFonts w:ascii="Symbol" w:hAnsi="Symbol" w:hint="default"/>
+      </w:rPr>
+    </w:lvl>
+    <w:lvl w:ilvl="7" w:tplc="04150003" w:tentative="1">
+      <w:start w:val="1"/>
+      <w:numFmt w:val="bullet"/>
+      <w:lvlText w:val="o"/>
+      <w:lvlJc w:val="left"/>
+      <w:pPr>
+        <w:ind w:left="5760" w:hanging="360"/>
+      </w:pPr>
+      <w:rPr>
+        <w:rFonts w:ascii="Courier New" w:hAnsi="Courier New" w:cs="Courier New" w:hint="default"/>
+      </w:rPr>
+    </w:lvl>
+    <w:lvl w:ilvl="8" w:tplc="04150005" w:tentative="1">
+      <w:start w:val="1"/>
+      <w:numFmt w:val="bullet"/>
+      <w:lvlText w:val=""/>
+      <w:lvlJc w:val="left"/>
+      <w:pPr>
+        <w:ind w:left="6480" w:hanging="360"/>
+      </w:pPr>
+      <w:rPr>
+        <w:rFonts w:ascii="Wingdings" w:hAnsi="Wingdings" w:hint="default"/>
+      </w:rPr>
+    </w:lvl>
+  </w:abstractNum>
+  <w:num w:numId="1">
+    <w:abstractNumId w:val="0"/>
+  </w:num>
+</w:numbering>
 </file>
 
 <file path=word/styles.xml><?xml version="1.0" encoding="utf-8"?>
@@ -1040,6 +1453,28 @@
       <w:szCs w:val="32"/>
     </w:rPr>
   </w:style>
+  <w:style w:type="paragraph" w:styleId="Nagwek2">
+    <w:name w:val="heading 2"/>
+    <w:basedOn w:val="Normalny"/>
+    <w:next w:val="Normalny"/>
+    <w:link w:val="Nagwek2Znak"/>
+    <w:uiPriority w:val="9"/>
+    <w:unhideWhenUsed/>
+    <w:qFormat/>
+    <w:rsid w:val="00C06107"/>
+    <w:pPr>
+      <w:keepNext/>
+      <w:keepLines/>
+      <w:spacing w:before="40" w:after="0"/>
+      <w:outlineLvl w:val="1"/>
+    </w:pPr>
+    <w:rPr>
+      <w:rFonts w:asciiTheme="majorHAnsi" w:eastAsiaTheme="majorEastAsia" w:hAnsiTheme="majorHAnsi" w:cstheme="majorBidi"/>
+      <w:color w:val="2F5496" w:themeColor="accent1" w:themeShade="BF"/>
+      <w:sz w:val="26"/>
+      <w:szCs w:val="26"/>
+    </w:rPr>
+  </w:style>
   <w:style w:type="character" w:default="1" w:styleId="Domylnaczcionkaakapitu">
     <w:name w:val="Default Paragraph Font"/>
     <w:uiPriority w:val="1"/>
@@ -1142,6 +1577,30 @@
     <w:link w:val="Stopka"/>
     <w:uiPriority w:val="99"/>
     <w:rsid w:val="00870838"/>
+  </w:style>
+  <w:style w:type="character" w:customStyle="1" w:styleId="Nagwek2Znak">
+    <w:name w:val="Nagłówek 2 Znak"/>
+    <w:basedOn w:val="Domylnaczcionkaakapitu"/>
+    <w:link w:val="Nagwek2"/>
+    <w:uiPriority w:val="9"/>
+    <w:rsid w:val="00C06107"/>
+    <w:rPr>
+      <w:rFonts w:asciiTheme="majorHAnsi" w:eastAsiaTheme="majorEastAsia" w:hAnsiTheme="majorHAnsi" w:cstheme="majorBidi"/>
+      <w:color w:val="2F5496" w:themeColor="accent1" w:themeShade="BF"/>
+      <w:sz w:val="26"/>
+      <w:szCs w:val="26"/>
+    </w:rPr>
+  </w:style>
+  <w:style w:type="paragraph" w:styleId="Akapitzlist">
+    <w:name w:val="List Paragraph"/>
+    <w:basedOn w:val="Normalny"/>
+    <w:uiPriority w:val="34"/>
+    <w:qFormat/>
+    <w:rsid w:val="00874FC0"/>
+    <w:pPr>
+      <w:ind w:left="720"/>
+      <w:contextualSpacing/>
+    </w:pPr>
   </w:style>
 </w:styles>
 </file>

</xml_diff>

<commit_message>
Informator – rozwiązanie w Javie
</commit_message>
<xml_diff>
--- a/INF.04-informator/dokumentacja/egzamin.docx
+++ b/INF.04-informator/dokumentacja/egzamin.docx
@@ -1,10 +1,52 @@
 
 <file path=word/document.xml><?xml version="1.0" encoding="utf-8"?>
-<w:document xmlns:wpc="http://schemas.microsoft.com/office/word/2010/wordprocessingCanvas" xmlns:cx="http://schemas.microsoft.com/office/drawing/2014/chartex" xmlns:cx1="http://schemas.microsoft.com/office/drawing/2015/9/8/chartex" xmlns:cx2="http://schemas.microsoft.com/office/drawing/2015/10/21/chartex" xmlns:cx3="http://schemas.microsoft.com/office/drawing/2016/5/9/chartex" xmlns:cx4="http://schemas.microsoft.com/office/drawing/2016/5/10/chartex" xmlns:cx5="http://schemas.microsoft.com/office/drawing/2016/5/11/chartex" xmlns:cx6="http://schemas.microsoft.com/office/drawing/2016/5/12/chartex" xmlns:cx7="http://schemas.microsoft.com/office/drawing/2016/5/13/chartex" xmlns:cx8="http://schemas.microsoft.com/office/drawing/2016/5/14/chartex" xmlns:mc="http://schemas.openxmlformats.org/markup-compatibility/2006" xmlns:aink="http://schemas.microsoft.com/office/drawing/2016/ink" xmlns:am3d="http://schemas.microsoft.com/office/drawing/2017/model3d" xmlns:o="urn:schemas-microsoft-com:office:office" xmlns:r="http://schemas.openxmlformats.org/officeDocument/2006/relationships" xmlns:m="http://schemas.openxmlformats.org/officeDocument/2006/math" xmlns:v="urn:schemas-microsoft-com:vml" xmlns:wp14="http://schemas.microsoft.com/office/word/2010/wordprocessingDrawing" xmlns:wp="http://schemas.openxmlformats.org/drawingml/2006/wordprocessingDrawing" xmlns:w10="urn:schemas-microsoft-com:office:word" xmlns:w="http://schemas.openxmlformats.org/wordprocessingml/2006/main" xmlns:w14="http://schemas.microsoft.com/office/word/2010/wordml" xmlns:w15="http://schemas.microsoft.com/office/word/2012/wordml" xmlns:w16cid="http://schemas.microsoft.com/office/word/2016/wordml/cid" xmlns:w16se="http://schemas.microsoft.com/office/word/2015/wordml/symex" xmlns:wpg="http://schemas.microsoft.com/office/word/2010/wordprocessingGroup" xmlns:wpi="http://schemas.microsoft.com/office/word/2010/wordprocessingInk" xmlns:wne="http://schemas.microsoft.com/office/word/2006/wordml" xmlns:wps="http://schemas.microsoft.com/office/word/2010/wordprocessingShape" mc:Ignorable="w14 w15 w16se w16cid wp14">
+<w:document xmlns:wpc="http://schemas.microsoft.com/office/word/2010/wordprocessingCanvas" xmlns:cx="http://schemas.microsoft.com/office/drawing/2014/chartex" xmlns:cx1="http://schemas.microsoft.com/office/drawing/2015/9/8/chartex" xmlns:cx2="http://schemas.microsoft.com/office/drawing/2015/10/21/chartex" xmlns:cx3="http://schemas.microsoft.com/office/drawing/2016/5/9/chartex" xmlns:cx4="http://schemas.microsoft.com/office/drawing/2016/5/10/chartex" xmlns:cx5="http://schemas.microsoft.com/office/drawing/2016/5/11/chartex" xmlns:cx6="http://schemas.microsoft.com/office/drawing/2016/5/12/chartex" xmlns:cx7="http://schemas.microsoft.com/office/drawing/2016/5/13/chartex" xmlns:cx8="http://schemas.microsoft.com/office/drawing/2016/5/14/chartex" xmlns:mc="http://schemas.openxmlformats.org/markup-compatibility/2006" xmlns:aink="http://schemas.microsoft.com/office/drawing/2016/ink" xmlns:am3d="http://schemas.microsoft.com/office/drawing/2017/model3d" xmlns:o="urn:schemas-microsoft-com:office:office" xmlns:oel="http://schemas.microsoft.com/office/2019/extlst" xmlns:r="http://schemas.openxmlformats.org/officeDocument/2006/relationships" xmlns:m="http://schemas.openxmlformats.org/officeDocument/2006/math" xmlns:v="urn:schemas-microsoft-com:vml" xmlns:wp14="http://schemas.microsoft.com/office/word/2010/wordprocessingDrawing" xmlns:wp="http://schemas.openxmlformats.org/drawingml/2006/wordprocessingDrawing" xmlns:w10="urn:schemas-microsoft-com:office:word" xmlns:w="http://schemas.openxmlformats.org/wordprocessingml/2006/main" xmlns:w14="http://schemas.microsoft.com/office/word/2010/wordml" xmlns:w15="http://schemas.microsoft.com/office/word/2012/wordml" xmlns:w16cex="http://schemas.microsoft.com/office/word/2018/wordml/cex" xmlns:w16cid="http://schemas.microsoft.com/office/word/2016/wordml/cid" xmlns:w16="http://schemas.microsoft.com/office/word/2018/wordml" xmlns:w16sdtdh="http://schemas.microsoft.com/office/word/2020/wordml/sdtdatahash" xmlns:w16se="http://schemas.microsoft.com/office/word/2015/wordml/symex" xmlns:wpg="http://schemas.microsoft.com/office/word/2010/wordprocessingGroup" xmlns:wpi="http://schemas.microsoft.com/office/word/2010/wordprocessingInk" xmlns:wne="http://schemas.microsoft.com/office/word/2006/wordml" xmlns:wps="http://schemas.microsoft.com/office/word/2010/wordprocessingShape" mc:Ignorable="w14 w15 w16se w16cid w16 w16cex w16sdtdh wp14">
   <w:body>
     <w:p>
-      <w:r>
-        <w:t>System operacyjny: Windows 11 Pro wersja 22H2</w:t>
+      <w:pPr>
+        <w:rPr>
+          <w:lang w:val="en-US"/>
+        </w:rPr>
+      </w:pPr>
+      <w:r>
+        <w:rPr>
+          <w:lang w:val="en-US"/>
+        </w:rPr>
+        <w:t xml:space="preserve">System </w:t>
+      </w:r>
+      <w:proofErr w:type="spellStart"/>
+      <w:r>
+        <w:rPr>
+          <w:lang w:val="en-US"/>
+        </w:rPr>
+        <w:t>operacyjny</w:t>
+      </w:r>
+      <w:proofErr w:type="spellEnd"/>
+      <w:r>
+        <w:rPr>
+          <w:lang w:val="en-US"/>
+        </w:rPr>
+        <w:t xml:space="preserve">: Windows 11 Pro </w:t>
+      </w:r>
+      <w:proofErr w:type="spellStart"/>
+      <w:r>
+        <w:rPr>
+          <w:lang w:val="en-US"/>
+        </w:rPr>
+        <w:t>wersja</w:t>
+      </w:r>
+      <w:proofErr w:type="spellEnd"/>
+      <w:r>
+        <w:rPr>
+          <w:lang w:val="en-US"/>
+        </w:rPr>
+        <w:t xml:space="preserve"> 22H2</w:t>
+      </w:r>
+      <w:r>
+        <w:rPr>
+          <w:lang w:val="en-US"/>
+        </w:rPr>
+        <w:t>; macOS Ventura 13.4</w:t>
       </w:r>
     </w:p>
     <w:p>
@@ -64,6 +106,32 @@
           <w:lang w:val="en-GB"/>
         </w:rPr>
         <w:t>; Visual Studio 2022 Community</w:t>
+      </w:r>
+      <w:r>
+        <w:rPr>
+          <w:lang w:val="en-GB"/>
+        </w:rPr>
+        <w:t xml:space="preserve">; </w:t>
+      </w:r>
+      <w:r>
+        <w:rPr>
+          <w:lang w:val="en-GB"/>
+        </w:rPr>
+        <w:t>IntelliJ IDEA 2022.3.3 (</w:t>
+      </w:r>
+      <w:proofErr w:type="spellStart"/>
+      <w:r>
+        <w:rPr>
+          <w:lang w:val="en-GB"/>
+        </w:rPr>
+        <w:t>Ulitimate</w:t>
+      </w:r>
+      <w:proofErr w:type="spellEnd"/>
+      <w:r>
+        <w:rPr>
+          <w:lang w:val="en-GB"/>
+        </w:rPr>
+        <w:t>)</w:t>
       </w:r>
     </w:p>
     <w:p>
@@ -97,11 +165,16 @@
           <w:numId w:val="1"/>
         </w:numPr>
       </w:pPr>
+      <w:proofErr w:type="spellStart"/>
       <w:r>
         <w:t>Python</w:t>
       </w:r>
+      <w:proofErr w:type="spellEnd"/>
       <w:r>
         <w:t>, C#, C++20</w:t>
+      </w:r>
+      <w:r>
+        <w:t>, Java</w:t>
       </w:r>
       <w:r>
         <w:t xml:space="preserve"> (aplikacja desktopowa).</w:t>
@@ -235,7 +308,7 @@
           <w:noProof/>
         </w:rPr>
         <w:drawing>
-          <wp:inline distT="0" distB="0" distL="0" distR="0" wp14:anchorId="0D1BC7A6" wp14:editId="00D15571">
+          <wp:inline distT="0" distB="0" distL="0" distR="0" wp14:anchorId="0D1BC7A6" wp14:editId="36554EEF">
             <wp:extent cx="5760720" cy="3240405"/>
             <wp:effectExtent l="0" t="0" r="0" b="0"/>
             <wp:docPr id="7" name="Obraz 7"/>
@@ -372,7 +445,7 @@
           <w:noProof/>
         </w:rPr>
         <w:drawing>
-          <wp:inline distT="0" distB="0" distL="0" distR="0" wp14:anchorId="73265764" wp14:editId="0F664A9C">
+          <wp:inline distT="0" distB="0" distL="0" distR="0" wp14:anchorId="73265764" wp14:editId="45039AC5">
             <wp:extent cx="5760720" cy="3240405"/>
             <wp:effectExtent l="0" t="0" r="0" b="0"/>
             <wp:docPr id="8" name="Obraz 8"/>
@@ -488,16 +561,17 @@
       <w:r>
         <w:t>.".</w:t>
       </w:r>
-      <w:bookmarkStart w:id="0" w:name="_GoBack"/>
-      <w:bookmarkEnd w:id="0"/>
-    </w:p>
-    <w:p>
-      <w:pPr>
-        <w:pStyle w:val="Nagwek1"/>
+    </w:p>
+    <w:p>
+      <w:pPr>
+        <w:pStyle w:val="Nagwek2"/>
       </w:pPr>
       <w:r>
         <w:lastRenderedPageBreak/>
-        <w:t>Aplikacja mobilna</w:t>
+        <w:t xml:space="preserve">Wersja w </w:t>
+      </w:r>
+      <w:r>
+        <w:t>Javie</w:t>
       </w:r>
     </w:p>
     <w:p>
@@ -509,10 +583,10 @@
           <w:noProof/>
         </w:rPr>
         <w:drawing>
-          <wp:inline distT="0" distB="0" distL="0" distR="0" wp14:anchorId="47B64580" wp14:editId="095F83E5">
+          <wp:inline distT="0" distB="0" distL="0" distR="0" wp14:anchorId="39D6473D" wp14:editId="5955A0B8">
             <wp:extent cx="5760720" cy="3240405"/>
-            <wp:effectExtent l="0" t="0" r="0" b="0"/>
-            <wp:docPr id="1" name="Obraz 1"/>
+            <wp:effectExtent l="0" t="0" r="5080" b="0"/>
+            <wp:docPr id="759522030" name="Obraz 1" descr="Obraz zawierający tekst, oprogramowanie, komputer, zrzut ekranu&#10;&#10;Opis wygenerowany automatycznie"/>
             <wp:cNvGraphicFramePr>
               <a:graphicFrameLocks xmlns:a="http://schemas.openxmlformats.org/drawingml/2006/main" noChangeAspect="1"/>
             </wp:cNvGraphicFramePr>
@@ -520,7 +594,7 @@
               <a:graphicData uri="http://schemas.openxmlformats.org/drawingml/2006/picture">
                 <pic:pic xmlns:pic="http://schemas.openxmlformats.org/drawingml/2006/picture">
                   <pic:nvPicPr>
-                    <pic:cNvPr id="1" name="mobilna1.png"/>
+                    <pic:cNvPr id="759522030" name="Obraz 1" descr="Obraz zawierający tekst, oprogramowanie, komputer, zrzut ekranu&#10;&#10;Opis wygenerowany automatycznie"/>
                     <pic:cNvPicPr/>
                   </pic:nvPicPr>
                   <pic:blipFill>
@@ -567,7 +641,26 @@
         </w:r>
       </w:fldSimple>
       <w:r>
-        <w:t>. Stan początkowy aplikacji - bezpośrednio po uruchomieniu.</w:t>
+        <w:t xml:space="preserve"> </w:t>
+      </w:r>
+      <w:r>
+        <w:t xml:space="preserve"> Uruchomiono program, wprowadzono tekst do zaszyfrowania "program" i uzyskano szyfrogram "</w:t>
+      </w:r>
+      <w:proofErr w:type="spellStart"/>
+      <w:r>
+        <w:t>oypaygm</w:t>
+      </w:r>
+      <w:proofErr w:type="spellEnd"/>
+      <w:r>
+        <w:t>"</w:t>
+      </w:r>
+    </w:p>
+    <w:p>
+      <w:pPr>
+        <w:pStyle w:val="Nagwek1"/>
+      </w:pPr>
+      <w:r>
+        <w:t>Aplikacja mobilna</w:t>
       </w:r>
     </w:p>
     <w:p>
@@ -579,10 +672,10 @@
           <w:noProof/>
         </w:rPr>
         <w:drawing>
-          <wp:inline distT="0" distB="0" distL="0" distR="0" wp14:anchorId="0C794DB9" wp14:editId="305398D2">
+          <wp:inline distT="0" distB="0" distL="0" distR="0" wp14:anchorId="47B64580" wp14:editId="095F83E5">
             <wp:extent cx="5760720" cy="3240405"/>
             <wp:effectExtent l="0" t="0" r="0" b="0"/>
-            <wp:docPr id="2" name="Obraz 2"/>
+            <wp:docPr id="1" name="Obraz 1"/>
             <wp:cNvGraphicFramePr>
               <a:graphicFrameLocks xmlns:a="http://schemas.openxmlformats.org/drawingml/2006/main" noChangeAspect="1"/>
             </wp:cNvGraphicFramePr>
@@ -590,7 +683,7 @@
               <a:graphicData uri="http://schemas.openxmlformats.org/drawingml/2006/picture">
                 <pic:pic xmlns:pic="http://schemas.openxmlformats.org/drawingml/2006/picture">
                   <pic:nvPicPr>
-                    <pic:cNvPr id="2" name="mobilna2.png"/>
+                    <pic:cNvPr id="1" name="mobilna1.png"/>
                     <pic:cNvPicPr/>
                   </pic:nvPicPr>
                   <pic:blipFill>
@@ -637,7 +730,7 @@
         </w:r>
       </w:fldSimple>
       <w:r>
-        <w:t>. Jeden raz kliknięto przycisk NEXT.</w:t>
+        <w:t>. Stan początkowy aplikacji - bezpośrednio po uruchomieniu.</w:t>
       </w:r>
     </w:p>
     <w:p>
@@ -650,10 +743,10 @@
         </w:rPr>
         <w:lastRenderedPageBreak/>
         <w:drawing>
-          <wp:inline distT="0" distB="0" distL="0" distR="0" wp14:anchorId="0B3CD3E6" wp14:editId="121A85B6">
+          <wp:inline distT="0" distB="0" distL="0" distR="0" wp14:anchorId="0C794DB9" wp14:editId="305398D2">
             <wp:extent cx="5760720" cy="3240405"/>
             <wp:effectExtent l="0" t="0" r="0" b="0"/>
-            <wp:docPr id="3" name="Obraz 3"/>
+            <wp:docPr id="2" name="Obraz 2"/>
             <wp:cNvGraphicFramePr>
               <a:graphicFrameLocks xmlns:a="http://schemas.openxmlformats.org/drawingml/2006/main" noChangeAspect="1"/>
             </wp:cNvGraphicFramePr>
@@ -661,7 +754,7 @@
               <a:graphicData uri="http://schemas.openxmlformats.org/drawingml/2006/picture">
                 <pic:pic xmlns:pic="http://schemas.openxmlformats.org/drawingml/2006/picture">
                   <pic:nvPicPr>
-                    <pic:cNvPr id="3" name="mobilna3.png"/>
+                    <pic:cNvPr id="2" name="mobilna2.png"/>
                     <pic:cNvPicPr/>
                   </pic:nvPicPr>
                   <pic:blipFill>
@@ -708,7 +801,7 @@
         </w:r>
       </w:fldSimple>
       <w:r>
-        <w:t>. Dotknięto pola wprowadzania numeru obrazka, usunięto liczbę 2 i wpisano liczbę 4. Zmiana liczby spowodowała zmianę wyświetlanego obrazka.</w:t>
+        <w:t>. Jeden raz kliknięto przycisk NEXT.</w:t>
       </w:r>
     </w:p>
     <w:p>
@@ -720,10 +813,10 @@
           <w:noProof/>
         </w:rPr>
         <w:drawing>
-          <wp:inline distT="0" distB="0" distL="0" distR="0" wp14:anchorId="5807E427" wp14:editId="1E884D4B">
+          <wp:inline distT="0" distB="0" distL="0" distR="0" wp14:anchorId="0B3CD3E6" wp14:editId="121A85B6">
             <wp:extent cx="5760720" cy="3240405"/>
             <wp:effectExtent l="0" t="0" r="0" b="0"/>
-            <wp:docPr id="4" name="Obraz 4"/>
+            <wp:docPr id="3" name="Obraz 3"/>
             <wp:cNvGraphicFramePr>
               <a:graphicFrameLocks xmlns:a="http://schemas.openxmlformats.org/drawingml/2006/main" noChangeAspect="1"/>
             </wp:cNvGraphicFramePr>
@@ -731,7 +824,7 @@
               <a:graphicData uri="http://schemas.openxmlformats.org/drawingml/2006/picture">
                 <pic:pic xmlns:pic="http://schemas.openxmlformats.org/drawingml/2006/picture">
                   <pic:nvPicPr>
-                    <pic:cNvPr id="4" name="mobilna4.png"/>
+                    <pic:cNvPr id="3" name="mobilna3.png"/>
                     <pic:cNvPicPr/>
                   </pic:nvPicPr>
                   <pic:blipFill>
@@ -778,7 +871,7 @@
         </w:r>
       </w:fldSimple>
       <w:r>
-        <w:t>. W pole "Który obrazek wyświetlić?" wprowadzono niepoprawną wartość - 6. Błędna wartość nie spowodowała błędu aplikacji.</w:t>
+        <w:t>. Dotknięto pola wprowadzania numeru obrazka, usunięto liczbę 2 i wpisano liczbę 4. Zmiana liczby spowodowała zmianę wyświetlanego obrazka.</w:t>
       </w:r>
     </w:p>
     <w:p>
@@ -791,10 +884,10 @@
         </w:rPr>
         <w:lastRenderedPageBreak/>
         <w:drawing>
-          <wp:inline distT="0" distB="0" distL="0" distR="0" wp14:anchorId="7CE08C65" wp14:editId="6E09F63B">
+          <wp:inline distT="0" distB="0" distL="0" distR="0" wp14:anchorId="5807E427" wp14:editId="1E884D4B">
             <wp:extent cx="5760720" cy="3240405"/>
             <wp:effectExtent l="0" t="0" r="0" b="0"/>
-            <wp:docPr id="5" name="Obraz 5"/>
+            <wp:docPr id="4" name="Obraz 4"/>
             <wp:cNvGraphicFramePr>
               <a:graphicFrameLocks xmlns:a="http://schemas.openxmlformats.org/drawingml/2006/main" noChangeAspect="1"/>
             </wp:cNvGraphicFramePr>
@@ -802,7 +895,7 @@
               <a:graphicData uri="http://schemas.openxmlformats.org/drawingml/2006/picture">
                 <pic:pic xmlns:pic="http://schemas.openxmlformats.org/drawingml/2006/picture">
                   <pic:nvPicPr>
-                    <pic:cNvPr id="5" name="mobilna5.png"/>
+                    <pic:cNvPr id="4" name="mobilna4.png"/>
                     <pic:cNvPicPr/>
                   </pic:nvPicPr>
                   <pic:blipFill>
@@ -849,6 +942,76 @@
         </w:r>
       </w:fldSimple>
       <w:r>
+        <w:t>. W pole "Który obrazek wyświetlić?" wprowadzono niepoprawną wartość - 6. Błędna wartość nie spowodowała błędu aplikacji.</w:t>
+      </w:r>
+    </w:p>
+    <w:p>
+      <w:pPr>
+        <w:keepNext/>
+      </w:pPr>
+      <w:r>
+        <w:rPr>
+          <w:noProof/>
+        </w:rPr>
+        <w:drawing>
+          <wp:inline distT="0" distB="0" distL="0" distR="0" wp14:anchorId="7CE08C65" wp14:editId="6E09F63B">
+            <wp:extent cx="5760720" cy="3240405"/>
+            <wp:effectExtent l="0" t="0" r="0" b="0"/>
+            <wp:docPr id="5" name="Obraz 5"/>
+            <wp:cNvGraphicFramePr>
+              <a:graphicFrameLocks xmlns:a="http://schemas.openxmlformats.org/drawingml/2006/main" noChangeAspect="1"/>
+            </wp:cNvGraphicFramePr>
+            <a:graphic xmlns:a="http://schemas.openxmlformats.org/drawingml/2006/main">
+              <a:graphicData uri="http://schemas.openxmlformats.org/drawingml/2006/picture">
+                <pic:pic xmlns:pic="http://schemas.openxmlformats.org/drawingml/2006/picture">
+                  <pic:nvPicPr>
+                    <pic:cNvPr id="5" name="mobilna5.png"/>
+                    <pic:cNvPicPr/>
+                  </pic:nvPicPr>
+                  <pic:blipFill>
+                    <a:blip r:embed="rId15" cstate="print">
+                      <a:extLst>
+                        <a:ext uri="{28A0092B-C50C-407E-A947-70E740481C1C}">
+                          <a14:useLocalDpi xmlns:a14="http://schemas.microsoft.com/office/drawing/2010/main" val="0"/>
+                        </a:ext>
+                      </a:extLst>
+                    </a:blip>
+                    <a:stretch>
+                      <a:fillRect/>
+                    </a:stretch>
+                  </pic:blipFill>
+                  <pic:spPr>
+                    <a:xfrm>
+                      <a:off x="0" y="0"/>
+                      <a:ext cx="5760720" cy="3240405"/>
+                    </a:xfrm>
+                    <a:prstGeom prst="rect">
+                      <a:avLst/>
+                    </a:prstGeom>
+                  </pic:spPr>
+                </pic:pic>
+              </a:graphicData>
+            </a:graphic>
+          </wp:inline>
+        </w:drawing>
+      </w:r>
+    </w:p>
+    <w:p>
+      <w:pPr>
+        <w:pStyle w:val="Legenda"/>
+      </w:pPr>
+      <w:r>
+        <w:t xml:space="preserve">Rysunek </w:t>
+      </w:r>
+      <w:fldSimple w:instr=" SEQ Rysunek \* ARABIC ">
+        <w:r>
+          <w:rPr>
+            <w:noProof/>
+          </w:rPr>
+          <w:t>9</w:t>
+        </w:r>
+      </w:fldSimple>
+      <w:r>
         <w:t>. Kliknięto przycisk PREV i zaznaczono opcję "Tło niebieskie?".</w:t>
       </w:r>
     </w:p>
@@ -864,7 +1027,7 @@
 </file>
 
 <file path=word/endnotes.xml><?xml version="1.0" encoding="utf-8"?>
-<w:endnotes xmlns:wpc="http://schemas.microsoft.com/office/word/2010/wordprocessingCanvas" xmlns:cx="http://schemas.microsoft.com/office/drawing/2014/chartex" xmlns:cx1="http://schemas.microsoft.com/office/drawing/2015/9/8/chartex" xmlns:cx2="http://schemas.microsoft.com/office/drawing/2015/10/21/chartex" xmlns:cx3="http://schemas.microsoft.com/office/drawing/2016/5/9/chartex" xmlns:cx4="http://schemas.microsoft.com/office/drawing/2016/5/10/chartex" xmlns:cx5="http://schemas.microsoft.com/office/drawing/2016/5/11/chartex" xmlns:cx6="http://schemas.microsoft.com/office/drawing/2016/5/12/chartex" xmlns:cx7="http://schemas.microsoft.com/office/drawing/2016/5/13/chartex" xmlns:cx8="http://schemas.microsoft.com/office/drawing/2016/5/14/chartex" xmlns:mc="http://schemas.openxmlformats.org/markup-compatibility/2006" xmlns:aink="http://schemas.microsoft.com/office/drawing/2016/ink" xmlns:am3d="http://schemas.microsoft.com/office/drawing/2017/model3d" xmlns:o="urn:schemas-microsoft-com:office:office" xmlns:r="http://schemas.openxmlformats.org/officeDocument/2006/relationships" xmlns:m="http://schemas.openxmlformats.org/officeDocument/2006/math" xmlns:v="urn:schemas-microsoft-com:vml" xmlns:wp14="http://schemas.microsoft.com/office/word/2010/wordprocessingDrawing" xmlns:wp="http://schemas.openxmlformats.org/drawingml/2006/wordprocessingDrawing" xmlns:w10="urn:schemas-microsoft-com:office:word" xmlns:w="http://schemas.openxmlformats.org/wordprocessingml/2006/main" xmlns:w14="http://schemas.microsoft.com/office/word/2010/wordml" xmlns:w15="http://schemas.microsoft.com/office/word/2012/wordml" xmlns:w16cid="http://schemas.microsoft.com/office/word/2016/wordml/cid" xmlns:w16se="http://schemas.microsoft.com/office/word/2015/wordml/symex" xmlns:wpg="http://schemas.microsoft.com/office/word/2010/wordprocessingGroup" xmlns:wpi="http://schemas.microsoft.com/office/word/2010/wordprocessingInk" xmlns:wne="http://schemas.microsoft.com/office/word/2006/wordml" xmlns:wps="http://schemas.microsoft.com/office/word/2010/wordprocessingShape" mc:Ignorable="w14 w15 w16se w16cid wp14">
+<w:endnotes xmlns:wpc="http://schemas.microsoft.com/office/word/2010/wordprocessingCanvas" xmlns:cx="http://schemas.microsoft.com/office/drawing/2014/chartex" xmlns:cx1="http://schemas.microsoft.com/office/drawing/2015/9/8/chartex" xmlns:cx2="http://schemas.microsoft.com/office/drawing/2015/10/21/chartex" xmlns:cx3="http://schemas.microsoft.com/office/drawing/2016/5/9/chartex" xmlns:cx4="http://schemas.microsoft.com/office/drawing/2016/5/10/chartex" xmlns:cx5="http://schemas.microsoft.com/office/drawing/2016/5/11/chartex" xmlns:cx6="http://schemas.microsoft.com/office/drawing/2016/5/12/chartex" xmlns:cx7="http://schemas.microsoft.com/office/drawing/2016/5/13/chartex" xmlns:cx8="http://schemas.microsoft.com/office/drawing/2016/5/14/chartex" xmlns:mc="http://schemas.openxmlformats.org/markup-compatibility/2006" xmlns:aink="http://schemas.microsoft.com/office/drawing/2016/ink" xmlns:am3d="http://schemas.microsoft.com/office/drawing/2017/model3d" xmlns:o="urn:schemas-microsoft-com:office:office" xmlns:oel="http://schemas.microsoft.com/office/2019/extlst" xmlns:r="http://schemas.openxmlformats.org/officeDocument/2006/relationships" xmlns:m="http://schemas.openxmlformats.org/officeDocument/2006/math" xmlns:v="urn:schemas-microsoft-com:vml" xmlns:wp14="http://schemas.microsoft.com/office/word/2010/wordprocessingDrawing" xmlns:wp="http://schemas.openxmlformats.org/drawingml/2006/wordprocessingDrawing" xmlns:w10="urn:schemas-microsoft-com:office:word" xmlns:w="http://schemas.openxmlformats.org/wordprocessingml/2006/main" xmlns:w14="http://schemas.microsoft.com/office/word/2010/wordml" xmlns:w15="http://schemas.microsoft.com/office/word/2012/wordml" xmlns:w16cex="http://schemas.microsoft.com/office/word/2018/wordml/cex" xmlns:w16cid="http://schemas.microsoft.com/office/word/2016/wordml/cid" xmlns:w16="http://schemas.microsoft.com/office/word/2018/wordml" xmlns:w16sdtdh="http://schemas.microsoft.com/office/word/2020/wordml/sdtdatahash" xmlns:w16se="http://schemas.microsoft.com/office/word/2015/wordml/symex" xmlns:wpg="http://schemas.microsoft.com/office/word/2010/wordprocessingGroup" xmlns:wpi="http://schemas.microsoft.com/office/word/2010/wordprocessingInk" xmlns:wne="http://schemas.microsoft.com/office/word/2006/wordml" xmlns:wps="http://schemas.microsoft.com/office/word/2010/wordprocessingShape" mc:Ignorable="w14 w15 w16se w16cid w16 w16cex w16sdtdh wp14">
   <w:endnote w:type="separator" w:id="-1">
     <w:p>
       <w:pPr>
@@ -889,7 +1052,7 @@
 </file>
 
 <file path=word/footnotes.xml><?xml version="1.0" encoding="utf-8"?>
-<w:footnotes xmlns:wpc="http://schemas.microsoft.com/office/word/2010/wordprocessingCanvas" xmlns:cx="http://schemas.microsoft.com/office/drawing/2014/chartex" xmlns:cx1="http://schemas.microsoft.com/office/drawing/2015/9/8/chartex" xmlns:cx2="http://schemas.microsoft.com/office/drawing/2015/10/21/chartex" xmlns:cx3="http://schemas.microsoft.com/office/drawing/2016/5/9/chartex" xmlns:cx4="http://schemas.microsoft.com/office/drawing/2016/5/10/chartex" xmlns:cx5="http://schemas.microsoft.com/office/drawing/2016/5/11/chartex" xmlns:cx6="http://schemas.microsoft.com/office/drawing/2016/5/12/chartex" xmlns:cx7="http://schemas.microsoft.com/office/drawing/2016/5/13/chartex" xmlns:cx8="http://schemas.microsoft.com/office/drawing/2016/5/14/chartex" xmlns:mc="http://schemas.openxmlformats.org/markup-compatibility/2006" xmlns:aink="http://schemas.microsoft.com/office/drawing/2016/ink" xmlns:am3d="http://schemas.microsoft.com/office/drawing/2017/model3d" xmlns:o="urn:schemas-microsoft-com:office:office" xmlns:r="http://schemas.openxmlformats.org/officeDocument/2006/relationships" xmlns:m="http://schemas.openxmlformats.org/officeDocument/2006/math" xmlns:v="urn:schemas-microsoft-com:vml" xmlns:wp14="http://schemas.microsoft.com/office/word/2010/wordprocessingDrawing" xmlns:wp="http://schemas.openxmlformats.org/drawingml/2006/wordprocessingDrawing" xmlns:w10="urn:schemas-microsoft-com:office:word" xmlns:w="http://schemas.openxmlformats.org/wordprocessingml/2006/main" xmlns:w14="http://schemas.microsoft.com/office/word/2010/wordml" xmlns:w15="http://schemas.microsoft.com/office/word/2012/wordml" xmlns:w16cid="http://schemas.microsoft.com/office/word/2016/wordml/cid" xmlns:w16se="http://schemas.microsoft.com/office/word/2015/wordml/symex" xmlns:wpg="http://schemas.microsoft.com/office/word/2010/wordprocessingGroup" xmlns:wpi="http://schemas.microsoft.com/office/word/2010/wordprocessingInk" xmlns:wne="http://schemas.microsoft.com/office/word/2006/wordml" xmlns:wps="http://schemas.microsoft.com/office/word/2010/wordprocessingShape" mc:Ignorable="w14 w15 w16se w16cid wp14">
+<w:footnotes xmlns:wpc="http://schemas.microsoft.com/office/word/2010/wordprocessingCanvas" xmlns:cx="http://schemas.microsoft.com/office/drawing/2014/chartex" xmlns:cx1="http://schemas.microsoft.com/office/drawing/2015/9/8/chartex" xmlns:cx2="http://schemas.microsoft.com/office/drawing/2015/10/21/chartex" xmlns:cx3="http://schemas.microsoft.com/office/drawing/2016/5/9/chartex" xmlns:cx4="http://schemas.microsoft.com/office/drawing/2016/5/10/chartex" xmlns:cx5="http://schemas.microsoft.com/office/drawing/2016/5/11/chartex" xmlns:cx6="http://schemas.microsoft.com/office/drawing/2016/5/12/chartex" xmlns:cx7="http://schemas.microsoft.com/office/drawing/2016/5/13/chartex" xmlns:cx8="http://schemas.microsoft.com/office/drawing/2016/5/14/chartex" xmlns:mc="http://schemas.openxmlformats.org/markup-compatibility/2006" xmlns:aink="http://schemas.microsoft.com/office/drawing/2016/ink" xmlns:am3d="http://schemas.microsoft.com/office/drawing/2017/model3d" xmlns:o="urn:schemas-microsoft-com:office:office" xmlns:oel="http://schemas.microsoft.com/office/2019/extlst" xmlns:r="http://schemas.openxmlformats.org/officeDocument/2006/relationships" xmlns:m="http://schemas.openxmlformats.org/officeDocument/2006/math" xmlns:v="urn:schemas-microsoft-com:vml" xmlns:wp14="http://schemas.microsoft.com/office/word/2010/wordprocessingDrawing" xmlns:wp="http://schemas.openxmlformats.org/drawingml/2006/wordprocessingDrawing" xmlns:w10="urn:schemas-microsoft-com:office:word" xmlns:w="http://schemas.openxmlformats.org/wordprocessingml/2006/main" xmlns:w14="http://schemas.microsoft.com/office/word/2010/wordml" xmlns:w15="http://schemas.microsoft.com/office/word/2012/wordml" xmlns:w16cex="http://schemas.microsoft.com/office/word/2018/wordml/cex" xmlns:w16cid="http://schemas.microsoft.com/office/word/2016/wordml/cid" xmlns:w16="http://schemas.microsoft.com/office/word/2018/wordml" xmlns:w16sdtdh="http://schemas.microsoft.com/office/word/2020/wordml/sdtdatahash" xmlns:w16se="http://schemas.microsoft.com/office/word/2015/wordml/symex" xmlns:wpg="http://schemas.microsoft.com/office/word/2010/wordprocessingGroup" xmlns:wpi="http://schemas.microsoft.com/office/word/2010/wordprocessingInk" xmlns:wne="http://schemas.microsoft.com/office/word/2006/wordml" xmlns:wps="http://schemas.microsoft.com/office/word/2010/wordprocessingShape" mc:Ignorable="w14 w15 w16se w16cid w16 w16cex w16sdtdh wp14">
   <w:footnote w:type="separator" w:id="-1">
     <w:p>
       <w:pPr>
@@ -914,7 +1077,7 @@
 </file>
 
 <file path=word/numbering.xml><?xml version="1.0" encoding="utf-8"?>
-<w:numbering xmlns:wpc="http://schemas.microsoft.com/office/word/2010/wordprocessingCanvas" xmlns:cx="http://schemas.microsoft.com/office/drawing/2014/chartex" xmlns:cx1="http://schemas.microsoft.com/office/drawing/2015/9/8/chartex" xmlns:cx2="http://schemas.microsoft.com/office/drawing/2015/10/21/chartex" xmlns:cx3="http://schemas.microsoft.com/office/drawing/2016/5/9/chartex" xmlns:cx4="http://schemas.microsoft.com/office/drawing/2016/5/10/chartex" xmlns:cx5="http://schemas.microsoft.com/office/drawing/2016/5/11/chartex" xmlns:cx6="http://schemas.microsoft.com/office/drawing/2016/5/12/chartex" xmlns:cx7="http://schemas.microsoft.com/office/drawing/2016/5/13/chartex" xmlns:cx8="http://schemas.microsoft.com/office/drawing/2016/5/14/chartex" xmlns:mc="http://schemas.openxmlformats.org/markup-compatibility/2006" xmlns:aink="http://schemas.microsoft.com/office/drawing/2016/ink" xmlns:am3d="http://schemas.microsoft.com/office/drawing/2017/model3d" xmlns:o="urn:schemas-microsoft-com:office:office" xmlns:r="http://schemas.openxmlformats.org/officeDocument/2006/relationships" xmlns:m="http://schemas.openxmlformats.org/officeDocument/2006/math" xmlns:v="urn:schemas-microsoft-com:vml" xmlns:wp14="http://schemas.microsoft.com/office/word/2010/wordprocessingDrawing" xmlns:wp="http://schemas.openxmlformats.org/drawingml/2006/wordprocessingDrawing" xmlns:w10="urn:schemas-microsoft-com:office:word" xmlns:w="http://schemas.openxmlformats.org/wordprocessingml/2006/main" xmlns:w14="http://schemas.microsoft.com/office/word/2010/wordml" xmlns:w15="http://schemas.microsoft.com/office/word/2012/wordml" xmlns:w16cid="http://schemas.microsoft.com/office/word/2016/wordml/cid" xmlns:w16se="http://schemas.microsoft.com/office/word/2015/wordml/symex" xmlns:wpg="http://schemas.microsoft.com/office/word/2010/wordprocessingGroup" xmlns:wpi="http://schemas.microsoft.com/office/word/2010/wordprocessingInk" xmlns:wne="http://schemas.microsoft.com/office/word/2006/wordml" xmlns:wps="http://schemas.microsoft.com/office/word/2010/wordprocessingShape" mc:Ignorable="w14 w15 w16se w16cid wp14">
+<w:numbering xmlns:wpc="http://schemas.microsoft.com/office/word/2010/wordprocessingCanvas" xmlns:cx="http://schemas.microsoft.com/office/drawing/2014/chartex" xmlns:cx1="http://schemas.microsoft.com/office/drawing/2015/9/8/chartex" xmlns:cx2="http://schemas.microsoft.com/office/drawing/2015/10/21/chartex" xmlns:cx3="http://schemas.microsoft.com/office/drawing/2016/5/9/chartex" xmlns:cx4="http://schemas.microsoft.com/office/drawing/2016/5/10/chartex" xmlns:cx5="http://schemas.microsoft.com/office/drawing/2016/5/11/chartex" xmlns:cx6="http://schemas.microsoft.com/office/drawing/2016/5/12/chartex" xmlns:cx7="http://schemas.microsoft.com/office/drawing/2016/5/13/chartex" xmlns:cx8="http://schemas.microsoft.com/office/drawing/2016/5/14/chartex" xmlns:mc="http://schemas.openxmlformats.org/markup-compatibility/2006" xmlns:aink="http://schemas.microsoft.com/office/drawing/2016/ink" xmlns:am3d="http://schemas.microsoft.com/office/drawing/2017/model3d" xmlns:o="urn:schemas-microsoft-com:office:office" xmlns:oel="http://schemas.microsoft.com/office/2019/extlst" xmlns:r="http://schemas.openxmlformats.org/officeDocument/2006/relationships" xmlns:m="http://schemas.openxmlformats.org/officeDocument/2006/math" xmlns:v="urn:schemas-microsoft-com:vml" xmlns:wp14="http://schemas.microsoft.com/office/word/2010/wordprocessingDrawing" xmlns:wp="http://schemas.openxmlformats.org/drawingml/2006/wordprocessingDrawing" xmlns:w10="urn:schemas-microsoft-com:office:word" xmlns:w="http://schemas.openxmlformats.org/wordprocessingml/2006/main" xmlns:w14="http://schemas.microsoft.com/office/word/2010/wordml" xmlns:w15="http://schemas.microsoft.com/office/word/2012/wordml" xmlns:w16cex="http://schemas.microsoft.com/office/word/2018/wordml/cex" xmlns:w16cid="http://schemas.microsoft.com/office/word/2016/wordml/cid" xmlns:w16="http://schemas.microsoft.com/office/word/2018/wordml" xmlns:w16sdtdh="http://schemas.microsoft.com/office/word/2020/wordml/sdtdatahash" xmlns:w16se="http://schemas.microsoft.com/office/word/2015/wordml/symex" xmlns:wpg="http://schemas.microsoft.com/office/word/2010/wordprocessingGroup" xmlns:wpi="http://schemas.microsoft.com/office/word/2010/wordprocessingInk" xmlns:wne="http://schemas.microsoft.com/office/word/2006/wordml" xmlns:wps="http://schemas.microsoft.com/office/word/2010/wordprocessingShape" mc:Ignorable="w14 w15 w16se w16cid w16 w16cex w16sdtdh wp14">
   <w:abstractNum w:abstractNumId="0" w15:restartNumberingAfterBreak="0">
     <w:nsid w:val="171B2C59"/>
     <w:multiLevelType w:val="hybridMultilevel"/>
@@ -1028,14 +1191,14 @@
       </w:rPr>
     </w:lvl>
   </w:abstractNum>
-  <w:num w:numId="1">
+  <w:num w:numId="1" w16cid:durableId="208998535">
     <w:abstractNumId w:val="0"/>
   </w:num>
 </w:numbering>
 </file>
 
 <file path=word/styles.xml><?xml version="1.0" encoding="utf-8"?>
-<w:styles xmlns:mc="http://schemas.openxmlformats.org/markup-compatibility/2006" xmlns:r="http://schemas.openxmlformats.org/officeDocument/2006/relationships" xmlns:w="http://schemas.openxmlformats.org/wordprocessingml/2006/main" xmlns:w14="http://schemas.microsoft.com/office/word/2010/wordml" xmlns:w15="http://schemas.microsoft.com/office/word/2012/wordml" xmlns:w16cid="http://schemas.microsoft.com/office/word/2016/wordml/cid" xmlns:w16se="http://schemas.microsoft.com/office/word/2015/wordml/symex" mc:Ignorable="w14 w15 w16se w16cid">
+<w:styles xmlns:mc="http://schemas.openxmlformats.org/markup-compatibility/2006" xmlns:r="http://schemas.openxmlformats.org/officeDocument/2006/relationships" xmlns:w="http://schemas.openxmlformats.org/wordprocessingml/2006/main" xmlns:w14="http://schemas.microsoft.com/office/word/2010/wordml" xmlns:w15="http://schemas.microsoft.com/office/word/2012/wordml" xmlns:w16cex="http://schemas.microsoft.com/office/word/2018/wordml/cex" xmlns:w16cid="http://schemas.microsoft.com/office/word/2016/wordml/cid" xmlns:w16="http://schemas.microsoft.com/office/word/2018/wordml" xmlns:w16sdtdh="http://schemas.microsoft.com/office/word/2020/wordml/sdtdatahash" xmlns:w16se="http://schemas.microsoft.com/office/word/2015/wordml/symex" mc:Ignorable="w14 w15 w16se w16cid w16 w16cex w16sdtdh">
   <w:docDefaults>
     <w:rPrDefault>
       <w:rPr>
@@ -1051,7 +1214,7 @@
       </w:pPr>
     </w:pPrDefault>
   </w:docDefaults>
-  <w:latentStyles w:defLockedState="0" w:defUIPriority="99" w:defSemiHidden="0" w:defUnhideWhenUsed="0" w:defQFormat="0" w:count="375">
+  <w:latentStyles w:defLockedState="0" w:defUIPriority="99" w:defSemiHidden="0" w:defUnhideWhenUsed="0" w:defQFormat="0" w:count="376">
     <w:lsdException w:name="Normal" w:uiPriority="0" w:qFormat="1"/>
     <w:lsdException w:name="heading 1" w:uiPriority="9" w:qFormat="1"/>
     <w:lsdException w:name="heading 2" w:semiHidden="1" w:uiPriority="9" w:unhideWhenUsed="1" w:qFormat="1"/>
@@ -1427,6 +1590,7 @@
     <w:lsdException w:name="Smart Hyperlink" w:semiHidden="1" w:unhideWhenUsed="1"/>
     <w:lsdException w:name="Hashtag" w:semiHidden="1" w:unhideWhenUsed="1"/>
     <w:lsdException w:name="Unresolved Mention" w:semiHidden="1" w:unhideWhenUsed="1"/>
+    <w:lsdException w:name="Smart Link" w:semiHidden="1" w:unhideWhenUsed="1"/>
   </w:latentStyles>
   <w:style w:type="paragraph" w:default="1" w:styleId="Normalny">
     <w:name w:val="Normal"/>

</xml_diff>